<commit_message>
Upload tugas pertemuan 3
</commit_message>
<xml_diff>
--- a/Pertemuan 3/22_Muhammad Taufiq Abdus Salam_Laporan-P3.docx
+++ b/Pertemuan 3/22_Muhammad Taufiq Abdus Salam_Laporan-P3.docx
@@ -746,6 +746,7 @@
       <w:r>
         <w:rPr>
           <w:rFonts w:ascii="Arial" w:eastAsia="Times New Roman" w:hAnsi="Arial" w:cs="Arial"/>
+          <w:noProof/>
           <w:color w:val="000000"/>
           <w:sz w:val="21"/>
           <w:szCs w:val="21"/>
@@ -1041,6 +1042,1292 @@
     <w:p>
       <w:pPr>
         <w:shd w:val="clear" w:color="auto" w:fill="FFFFFF"/>
+        <w:spacing w:before="100" w:beforeAutospacing="1" w:after="100" w:afterAutospacing="1" w:line="240" w:lineRule="auto"/>
+        <w:rPr>
+          <w:rFonts w:ascii="Arial" w:eastAsia="Times New Roman" w:hAnsi="Arial" w:cs="Arial"/>
+          <w:color w:val="000000"/>
+          <w:sz w:val="21"/>
+          <w:szCs w:val="21"/>
+        </w:rPr>
+      </w:pPr>
+      <w:proofErr w:type="spellStart"/>
+      <w:r>
+        <w:rPr>
+          <w:rFonts w:ascii="Arial" w:eastAsia="Times New Roman" w:hAnsi="Arial" w:cs="Arial"/>
+          <w:color w:val="000000"/>
+          <w:sz w:val="21"/>
+          <w:szCs w:val="21"/>
+        </w:rPr>
+        <w:t>Jawab</w:t>
+      </w:r>
+      <w:proofErr w:type="spellEnd"/>
+      <w:r>
+        <w:rPr>
+          <w:rFonts w:ascii="Arial" w:eastAsia="Times New Roman" w:hAnsi="Arial" w:cs="Arial"/>
+          <w:color w:val="000000"/>
+          <w:sz w:val="21"/>
+          <w:szCs w:val="21"/>
+        </w:rPr>
+        <w:t>:</w:t>
+      </w:r>
+    </w:p>
+    <w:p>
+      <w:pPr>
+        <w:pStyle w:val="ListParagraph"/>
+        <w:numPr>
+          <w:ilvl w:val="0"/>
+          <w:numId w:val="2"/>
+        </w:numPr>
+        <w:shd w:val="clear" w:color="auto" w:fill="FFFFFF"/>
+        <w:spacing w:before="100" w:beforeAutospacing="1" w:after="100" w:afterAutospacing="1" w:line="240" w:lineRule="auto"/>
+        <w:rPr>
+          <w:rFonts w:ascii="Arial" w:eastAsia="Times New Roman" w:hAnsi="Arial" w:cs="Arial"/>
+          <w:color w:val="000000"/>
+          <w:sz w:val="21"/>
+          <w:szCs w:val="21"/>
+        </w:rPr>
+      </w:pPr>
+      <w:proofErr w:type="spellStart"/>
+      <w:r>
+        <w:rPr>
+          <w:rFonts w:ascii="Arial" w:eastAsia="Times New Roman" w:hAnsi="Arial" w:cs="Arial"/>
+          <w:color w:val="000000"/>
+          <w:sz w:val="21"/>
+          <w:szCs w:val="21"/>
+        </w:rPr>
+        <w:t>Variabel</w:t>
+      </w:r>
+      <w:proofErr w:type="spellEnd"/>
+      <w:r>
+        <w:rPr>
+          <w:rFonts w:ascii="Arial" w:eastAsia="Times New Roman" w:hAnsi="Arial" w:cs="Arial"/>
+          <w:color w:val="000000"/>
+          <w:sz w:val="21"/>
+          <w:szCs w:val="21"/>
+        </w:rPr>
+        <w:t xml:space="preserve"> test </w:t>
+      </w:r>
+      <w:proofErr w:type="spellStart"/>
+      <w:r>
+        <w:rPr>
+          <w:rFonts w:ascii="Arial" w:eastAsia="Times New Roman" w:hAnsi="Arial" w:cs="Arial"/>
+          <w:color w:val="000000"/>
+          <w:sz w:val="21"/>
+          <w:szCs w:val="21"/>
+        </w:rPr>
+        <w:t>diinisialisasi</w:t>
+      </w:r>
+      <w:proofErr w:type="spellEnd"/>
+      <w:r>
+        <w:rPr>
+          <w:rFonts w:ascii="Arial" w:eastAsia="Times New Roman" w:hAnsi="Arial" w:cs="Arial"/>
+          <w:color w:val="000000"/>
+          <w:sz w:val="21"/>
+          <w:szCs w:val="21"/>
+        </w:rPr>
+        <w:t xml:space="preserve"> </w:t>
+      </w:r>
+      <w:proofErr w:type="spellStart"/>
+      <w:r>
+        <w:rPr>
+          <w:rFonts w:ascii="Arial" w:eastAsia="Times New Roman" w:hAnsi="Arial" w:cs="Arial"/>
+          <w:color w:val="000000"/>
+          <w:sz w:val="21"/>
+          <w:szCs w:val="21"/>
+        </w:rPr>
+        <w:t>dengan</w:t>
+      </w:r>
+      <w:proofErr w:type="spellEnd"/>
+      <w:r>
+        <w:rPr>
+          <w:rFonts w:ascii="Arial" w:eastAsia="Times New Roman" w:hAnsi="Arial" w:cs="Arial"/>
+          <w:color w:val="000000"/>
+          <w:sz w:val="21"/>
+          <w:szCs w:val="21"/>
+        </w:rPr>
+        <w:t xml:space="preserve"> </w:t>
+      </w:r>
+      <w:proofErr w:type="spellStart"/>
+      <w:r>
+        <w:rPr>
+          <w:rFonts w:ascii="Arial" w:eastAsia="Times New Roman" w:hAnsi="Arial" w:cs="Arial"/>
+          <w:color w:val="000000"/>
+          <w:sz w:val="21"/>
+          <w:szCs w:val="21"/>
+        </w:rPr>
+        <w:t>nilai</w:t>
+      </w:r>
+      <w:proofErr w:type="spellEnd"/>
+      <w:r>
+        <w:rPr>
+          <w:rFonts w:ascii="Arial" w:eastAsia="Times New Roman" w:hAnsi="Arial" w:cs="Arial"/>
+          <w:color w:val="000000"/>
+          <w:sz w:val="21"/>
+          <w:szCs w:val="21"/>
+        </w:rPr>
+        <w:t xml:space="preserve"> "test2".</w:t>
+      </w:r>
+    </w:p>
+    <w:p>
+      <w:pPr>
+        <w:pStyle w:val="ListParagraph"/>
+        <w:numPr>
+          <w:ilvl w:val="0"/>
+          <w:numId w:val="2"/>
+        </w:numPr>
+        <w:shd w:val="clear" w:color="auto" w:fill="FFFFFF"/>
+        <w:spacing w:before="100" w:beforeAutospacing="1" w:after="100" w:afterAutospacing="1" w:line="240" w:lineRule="auto"/>
+        <w:rPr>
+          <w:rFonts w:ascii="Arial" w:eastAsia="Times New Roman" w:hAnsi="Arial" w:cs="Arial"/>
+          <w:color w:val="000000"/>
+          <w:sz w:val="21"/>
+          <w:szCs w:val="21"/>
+        </w:rPr>
+      </w:pPr>
+      <w:proofErr w:type="spellStart"/>
+      <w:r>
+        <w:rPr>
+          <w:rFonts w:ascii="Arial" w:eastAsia="Times New Roman" w:hAnsi="Arial" w:cs="Arial"/>
+          <w:color w:val="000000"/>
+          <w:sz w:val="21"/>
+          <w:szCs w:val="21"/>
+        </w:rPr>
+        <w:lastRenderedPageBreak/>
+        <w:t>Kondisi</w:t>
+      </w:r>
+      <w:proofErr w:type="spellEnd"/>
+      <w:r>
+        <w:rPr>
+          <w:rFonts w:ascii="Arial" w:eastAsia="Times New Roman" w:hAnsi="Arial" w:cs="Arial"/>
+          <w:color w:val="000000"/>
+          <w:sz w:val="21"/>
+          <w:szCs w:val="21"/>
+        </w:rPr>
+        <w:t xml:space="preserve"> </w:t>
+      </w:r>
+      <w:proofErr w:type="spellStart"/>
+      <w:r>
+        <w:rPr>
+          <w:rFonts w:ascii="Arial" w:eastAsia="Times New Roman" w:hAnsi="Arial" w:cs="Arial"/>
+          <w:color w:val="000000"/>
+          <w:sz w:val="21"/>
+          <w:szCs w:val="21"/>
+        </w:rPr>
+        <w:t>pertama</w:t>
+      </w:r>
+      <w:proofErr w:type="spellEnd"/>
+      <w:r>
+        <w:rPr>
+          <w:rFonts w:ascii="Arial" w:eastAsia="Times New Roman" w:hAnsi="Arial" w:cs="Arial"/>
+          <w:color w:val="000000"/>
+          <w:sz w:val="21"/>
+          <w:szCs w:val="21"/>
+        </w:rPr>
+        <w:t xml:space="preserve"> </w:t>
+      </w:r>
+      <w:proofErr w:type="spellStart"/>
+      <w:r>
+        <w:rPr>
+          <w:rFonts w:ascii="Arial" w:eastAsia="Times New Roman" w:hAnsi="Arial" w:cs="Arial"/>
+          <w:color w:val="000000"/>
+          <w:sz w:val="21"/>
+          <w:szCs w:val="21"/>
+        </w:rPr>
+        <w:t>pada</w:t>
+      </w:r>
+      <w:proofErr w:type="spellEnd"/>
+      <w:r>
+        <w:rPr>
+          <w:rFonts w:ascii="Arial" w:eastAsia="Times New Roman" w:hAnsi="Arial" w:cs="Arial"/>
+          <w:color w:val="000000"/>
+          <w:sz w:val="21"/>
+          <w:szCs w:val="21"/>
+        </w:rPr>
+        <w:t xml:space="preserve"> </w:t>
+      </w:r>
+      <w:proofErr w:type="spellStart"/>
+      <w:r>
+        <w:rPr>
+          <w:rFonts w:ascii="Arial" w:eastAsia="Times New Roman" w:hAnsi="Arial" w:cs="Arial"/>
+          <w:color w:val="000000"/>
+          <w:sz w:val="21"/>
+          <w:szCs w:val="21"/>
+        </w:rPr>
+        <w:t>pernyataan</w:t>
+      </w:r>
+      <w:proofErr w:type="spellEnd"/>
+      <w:r>
+        <w:rPr>
+          <w:rFonts w:ascii="Arial" w:eastAsia="Times New Roman" w:hAnsi="Arial" w:cs="Arial"/>
+          <w:color w:val="000000"/>
+          <w:sz w:val="21"/>
+          <w:szCs w:val="21"/>
+        </w:rPr>
+        <w:t xml:space="preserve"> if </w:t>
+      </w:r>
+      <w:proofErr w:type="spellStart"/>
+      <w:r>
+        <w:rPr>
+          <w:rFonts w:ascii="Arial" w:eastAsia="Times New Roman" w:hAnsi="Arial" w:cs="Arial"/>
+          <w:color w:val="000000"/>
+          <w:sz w:val="21"/>
+          <w:szCs w:val="21"/>
+        </w:rPr>
+        <w:t>memeriksa</w:t>
+      </w:r>
+      <w:proofErr w:type="spellEnd"/>
+      <w:r>
+        <w:rPr>
+          <w:rFonts w:ascii="Arial" w:eastAsia="Times New Roman" w:hAnsi="Arial" w:cs="Arial"/>
+          <w:color w:val="000000"/>
+          <w:sz w:val="21"/>
+          <w:szCs w:val="21"/>
+        </w:rPr>
+        <w:t xml:space="preserve"> </w:t>
+      </w:r>
+      <w:proofErr w:type="spellStart"/>
+      <w:r>
+        <w:rPr>
+          <w:rFonts w:ascii="Arial" w:eastAsia="Times New Roman" w:hAnsi="Arial" w:cs="Arial"/>
+          <w:color w:val="000000"/>
+          <w:sz w:val="21"/>
+          <w:szCs w:val="21"/>
+        </w:rPr>
+        <w:t>apakah</w:t>
+      </w:r>
+      <w:proofErr w:type="spellEnd"/>
+      <w:r>
+        <w:rPr>
+          <w:rFonts w:ascii="Arial" w:eastAsia="Times New Roman" w:hAnsi="Arial" w:cs="Arial"/>
+          <w:color w:val="000000"/>
+          <w:sz w:val="21"/>
+          <w:szCs w:val="21"/>
+        </w:rPr>
+        <w:t xml:space="preserve"> test </w:t>
+      </w:r>
+      <w:proofErr w:type="spellStart"/>
+      <w:proofErr w:type="gramStart"/>
+      <w:r>
+        <w:rPr>
+          <w:rFonts w:ascii="Arial" w:eastAsia="Times New Roman" w:hAnsi="Arial" w:cs="Arial"/>
+          <w:color w:val="000000"/>
+          <w:sz w:val="21"/>
+          <w:szCs w:val="21"/>
+        </w:rPr>
+        <w:t>sama</w:t>
+      </w:r>
+      <w:proofErr w:type="spellEnd"/>
+      <w:proofErr w:type="gramEnd"/>
+      <w:r>
+        <w:rPr>
+          <w:rFonts w:ascii="Arial" w:eastAsia="Times New Roman" w:hAnsi="Arial" w:cs="Arial"/>
+          <w:color w:val="000000"/>
+          <w:sz w:val="21"/>
+          <w:szCs w:val="21"/>
+        </w:rPr>
+        <w:t xml:space="preserve"> </w:t>
+      </w:r>
+      <w:proofErr w:type="spellStart"/>
+      <w:r>
+        <w:rPr>
+          <w:rFonts w:ascii="Arial" w:eastAsia="Times New Roman" w:hAnsi="Arial" w:cs="Arial"/>
+          <w:color w:val="000000"/>
+          <w:sz w:val="21"/>
+          <w:szCs w:val="21"/>
+        </w:rPr>
+        <w:t>dengan</w:t>
+      </w:r>
+      <w:proofErr w:type="spellEnd"/>
+      <w:r>
+        <w:rPr>
+          <w:rFonts w:ascii="Arial" w:eastAsia="Times New Roman" w:hAnsi="Arial" w:cs="Arial"/>
+          <w:color w:val="000000"/>
+          <w:sz w:val="21"/>
+          <w:szCs w:val="21"/>
+        </w:rPr>
+        <w:t xml:space="preserve"> "test1". </w:t>
+      </w:r>
+      <w:proofErr w:type="spellStart"/>
+      <w:r>
+        <w:rPr>
+          <w:rFonts w:ascii="Arial" w:eastAsia="Times New Roman" w:hAnsi="Arial" w:cs="Arial"/>
+          <w:color w:val="000000"/>
+          <w:sz w:val="21"/>
+          <w:szCs w:val="21"/>
+        </w:rPr>
+        <w:t>Karena</w:t>
+      </w:r>
+      <w:proofErr w:type="spellEnd"/>
+      <w:r>
+        <w:rPr>
+          <w:rFonts w:ascii="Arial" w:eastAsia="Times New Roman" w:hAnsi="Arial" w:cs="Arial"/>
+          <w:color w:val="000000"/>
+          <w:sz w:val="21"/>
+          <w:szCs w:val="21"/>
+        </w:rPr>
+        <w:t xml:space="preserve"> </w:t>
+      </w:r>
+      <w:proofErr w:type="spellStart"/>
+      <w:r>
+        <w:rPr>
+          <w:rFonts w:ascii="Arial" w:eastAsia="Times New Roman" w:hAnsi="Arial" w:cs="Arial"/>
+          <w:color w:val="000000"/>
+          <w:sz w:val="21"/>
+          <w:szCs w:val="21"/>
+        </w:rPr>
+        <w:t>nilai</w:t>
+      </w:r>
+      <w:proofErr w:type="spellEnd"/>
+      <w:r>
+        <w:rPr>
+          <w:rFonts w:ascii="Arial" w:eastAsia="Times New Roman" w:hAnsi="Arial" w:cs="Arial"/>
+          <w:color w:val="000000"/>
+          <w:sz w:val="21"/>
+          <w:szCs w:val="21"/>
+        </w:rPr>
+        <w:t xml:space="preserve"> test </w:t>
+      </w:r>
+      <w:proofErr w:type="spellStart"/>
+      <w:r>
+        <w:rPr>
+          <w:rFonts w:ascii="Arial" w:eastAsia="Times New Roman" w:hAnsi="Arial" w:cs="Arial"/>
+          <w:color w:val="000000"/>
+          <w:sz w:val="21"/>
+          <w:szCs w:val="21"/>
+        </w:rPr>
+        <w:t>adalah</w:t>
+      </w:r>
+      <w:proofErr w:type="spellEnd"/>
+      <w:r>
+        <w:rPr>
+          <w:rFonts w:ascii="Arial" w:eastAsia="Times New Roman" w:hAnsi="Arial" w:cs="Arial"/>
+          <w:color w:val="000000"/>
+          <w:sz w:val="21"/>
+          <w:szCs w:val="21"/>
+        </w:rPr>
+        <w:t xml:space="preserve"> "test2", </w:t>
+      </w:r>
+      <w:proofErr w:type="spellStart"/>
+      <w:r>
+        <w:rPr>
+          <w:rFonts w:ascii="Arial" w:eastAsia="Times New Roman" w:hAnsi="Arial" w:cs="Arial"/>
+          <w:color w:val="000000"/>
+          <w:sz w:val="21"/>
+          <w:szCs w:val="21"/>
+        </w:rPr>
+        <w:t>maka</w:t>
+      </w:r>
+      <w:proofErr w:type="spellEnd"/>
+      <w:r>
+        <w:rPr>
+          <w:rFonts w:ascii="Arial" w:eastAsia="Times New Roman" w:hAnsi="Arial" w:cs="Arial"/>
+          <w:color w:val="000000"/>
+          <w:sz w:val="21"/>
+          <w:szCs w:val="21"/>
+        </w:rPr>
+        <w:t xml:space="preserve"> </w:t>
+      </w:r>
+      <w:proofErr w:type="spellStart"/>
+      <w:r>
+        <w:rPr>
+          <w:rFonts w:ascii="Arial" w:eastAsia="Times New Roman" w:hAnsi="Arial" w:cs="Arial"/>
+          <w:color w:val="000000"/>
+          <w:sz w:val="21"/>
+          <w:szCs w:val="21"/>
+        </w:rPr>
+        <w:t>kondisi</w:t>
+      </w:r>
+      <w:proofErr w:type="spellEnd"/>
+      <w:r>
+        <w:rPr>
+          <w:rFonts w:ascii="Arial" w:eastAsia="Times New Roman" w:hAnsi="Arial" w:cs="Arial"/>
+          <w:color w:val="000000"/>
+          <w:sz w:val="21"/>
+          <w:szCs w:val="21"/>
+        </w:rPr>
+        <w:t xml:space="preserve"> </w:t>
+      </w:r>
+      <w:proofErr w:type="spellStart"/>
+      <w:r>
+        <w:rPr>
+          <w:rFonts w:ascii="Arial" w:eastAsia="Times New Roman" w:hAnsi="Arial" w:cs="Arial"/>
+          <w:color w:val="000000"/>
+          <w:sz w:val="21"/>
+          <w:szCs w:val="21"/>
+        </w:rPr>
+        <w:t>ini</w:t>
+      </w:r>
+      <w:proofErr w:type="spellEnd"/>
+      <w:r>
+        <w:rPr>
+          <w:rFonts w:ascii="Arial" w:eastAsia="Times New Roman" w:hAnsi="Arial" w:cs="Arial"/>
+          <w:color w:val="000000"/>
+          <w:sz w:val="21"/>
+          <w:szCs w:val="21"/>
+        </w:rPr>
+        <w:t xml:space="preserve"> </w:t>
+      </w:r>
+      <w:proofErr w:type="spellStart"/>
+      <w:r>
+        <w:rPr>
+          <w:rFonts w:ascii="Arial" w:eastAsia="Times New Roman" w:hAnsi="Arial" w:cs="Arial"/>
+          <w:color w:val="000000"/>
+          <w:sz w:val="21"/>
+          <w:szCs w:val="21"/>
+        </w:rPr>
+        <w:t>tidak</w:t>
+      </w:r>
+      <w:proofErr w:type="spellEnd"/>
+      <w:r>
+        <w:rPr>
+          <w:rFonts w:ascii="Arial" w:eastAsia="Times New Roman" w:hAnsi="Arial" w:cs="Arial"/>
+          <w:color w:val="000000"/>
+          <w:sz w:val="21"/>
+          <w:szCs w:val="21"/>
+        </w:rPr>
+        <w:t xml:space="preserve"> </w:t>
+      </w:r>
+      <w:proofErr w:type="spellStart"/>
+      <w:r>
+        <w:rPr>
+          <w:rFonts w:ascii="Arial" w:eastAsia="Times New Roman" w:hAnsi="Arial" w:cs="Arial"/>
+          <w:color w:val="000000"/>
+          <w:sz w:val="21"/>
+          <w:szCs w:val="21"/>
+        </w:rPr>
+        <w:t>terpenuhi</w:t>
+      </w:r>
+      <w:proofErr w:type="spellEnd"/>
+      <w:r>
+        <w:rPr>
+          <w:rFonts w:ascii="Arial" w:eastAsia="Times New Roman" w:hAnsi="Arial" w:cs="Arial"/>
+          <w:color w:val="000000"/>
+          <w:sz w:val="21"/>
+          <w:szCs w:val="21"/>
+        </w:rPr>
+        <w:t xml:space="preserve"> </w:t>
+      </w:r>
+      <w:proofErr w:type="spellStart"/>
+      <w:r>
+        <w:rPr>
+          <w:rFonts w:ascii="Arial" w:eastAsia="Times New Roman" w:hAnsi="Arial" w:cs="Arial"/>
+          <w:color w:val="000000"/>
+          <w:sz w:val="21"/>
+          <w:szCs w:val="21"/>
+        </w:rPr>
+        <w:t>dan</w:t>
+      </w:r>
+      <w:proofErr w:type="spellEnd"/>
+      <w:r>
+        <w:rPr>
+          <w:rFonts w:ascii="Arial" w:eastAsia="Times New Roman" w:hAnsi="Arial" w:cs="Arial"/>
+          <w:color w:val="000000"/>
+          <w:sz w:val="21"/>
+          <w:szCs w:val="21"/>
+        </w:rPr>
+        <w:t xml:space="preserve"> </w:t>
+      </w:r>
+      <w:proofErr w:type="spellStart"/>
+      <w:r>
+        <w:rPr>
+          <w:rFonts w:ascii="Arial" w:eastAsia="Times New Roman" w:hAnsi="Arial" w:cs="Arial"/>
+          <w:color w:val="000000"/>
+          <w:sz w:val="21"/>
+          <w:szCs w:val="21"/>
+        </w:rPr>
+        <w:t>melewati</w:t>
+      </w:r>
+      <w:proofErr w:type="spellEnd"/>
+      <w:r>
+        <w:rPr>
+          <w:rFonts w:ascii="Arial" w:eastAsia="Times New Roman" w:hAnsi="Arial" w:cs="Arial"/>
+          <w:color w:val="000000"/>
+          <w:sz w:val="21"/>
+          <w:szCs w:val="21"/>
+        </w:rPr>
+        <w:t xml:space="preserve"> </w:t>
+      </w:r>
+      <w:proofErr w:type="spellStart"/>
+      <w:r>
+        <w:rPr>
+          <w:rFonts w:ascii="Arial" w:eastAsia="Times New Roman" w:hAnsi="Arial" w:cs="Arial"/>
+          <w:color w:val="000000"/>
+          <w:sz w:val="21"/>
+          <w:szCs w:val="21"/>
+        </w:rPr>
+        <w:t>ke</w:t>
+      </w:r>
+      <w:proofErr w:type="spellEnd"/>
+      <w:r>
+        <w:rPr>
+          <w:rFonts w:ascii="Arial" w:eastAsia="Times New Roman" w:hAnsi="Arial" w:cs="Arial"/>
+          <w:color w:val="000000"/>
+          <w:sz w:val="21"/>
+          <w:szCs w:val="21"/>
+        </w:rPr>
+        <w:t xml:space="preserve"> </w:t>
+      </w:r>
+      <w:proofErr w:type="spellStart"/>
+      <w:proofErr w:type="gramStart"/>
+      <w:r>
+        <w:rPr>
+          <w:rFonts w:ascii="Arial" w:eastAsia="Times New Roman" w:hAnsi="Arial" w:cs="Arial"/>
+          <w:color w:val="000000"/>
+          <w:sz w:val="21"/>
+          <w:szCs w:val="21"/>
+        </w:rPr>
+        <w:t>blok</w:t>
+      </w:r>
+      <w:proofErr w:type="spellEnd"/>
+      <w:proofErr w:type="gramEnd"/>
+      <w:r>
+        <w:rPr>
+          <w:rFonts w:ascii="Arial" w:eastAsia="Times New Roman" w:hAnsi="Arial" w:cs="Arial"/>
+          <w:color w:val="000000"/>
+          <w:sz w:val="21"/>
+          <w:szCs w:val="21"/>
+        </w:rPr>
+        <w:t xml:space="preserve"> else if.</w:t>
+      </w:r>
+    </w:p>
+    <w:p>
+      <w:pPr>
+        <w:pStyle w:val="ListParagraph"/>
+        <w:numPr>
+          <w:ilvl w:val="0"/>
+          <w:numId w:val="2"/>
+        </w:numPr>
+        <w:shd w:val="clear" w:color="auto" w:fill="FFFFFF"/>
+        <w:spacing w:before="100" w:beforeAutospacing="1" w:after="100" w:afterAutospacing="1" w:line="240" w:lineRule="auto"/>
+        <w:rPr>
+          <w:rFonts w:ascii="Arial" w:eastAsia="Times New Roman" w:hAnsi="Arial" w:cs="Arial"/>
+          <w:color w:val="000000"/>
+          <w:sz w:val="21"/>
+          <w:szCs w:val="21"/>
+        </w:rPr>
+      </w:pPr>
+      <w:proofErr w:type="spellStart"/>
+      <w:r>
+        <w:rPr>
+          <w:rFonts w:ascii="Arial" w:eastAsia="Times New Roman" w:hAnsi="Arial" w:cs="Arial"/>
+          <w:color w:val="000000"/>
+          <w:sz w:val="21"/>
+          <w:szCs w:val="21"/>
+        </w:rPr>
+        <w:t>Kondisi</w:t>
+      </w:r>
+      <w:proofErr w:type="spellEnd"/>
+      <w:r>
+        <w:rPr>
+          <w:rFonts w:ascii="Arial" w:eastAsia="Times New Roman" w:hAnsi="Arial" w:cs="Arial"/>
+          <w:color w:val="000000"/>
+          <w:sz w:val="21"/>
+          <w:szCs w:val="21"/>
+        </w:rPr>
+        <w:t xml:space="preserve"> else if </w:t>
+      </w:r>
+      <w:proofErr w:type="spellStart"/>
+      <w:r>
+        <w:rPr>
+          <w:rFonts w:ascii="Arial" w:eastAsia="Times New Roman" w:hAnsi="Arial" w:cs="Arial"/>
+          <w:color w:val="000000"/>
+          <w:sz w:val="21"/>
+          <w:szCs w:val="21"/>
+        </w:rPr>
+        <w:t>memeriksa</w:t>
+      </w:r>
+      <w:proofErr w:type="spellEnd"/>
+      <w:r>
+        <w:rPr>
+          <w:rFonts w:ascii="Arial" w:eastAsia="Times New Roman" w:hAnsi="Arial" w:cs="Arial"/>
+          <w:color w:val="000000"/>
+          <w:sz w:val="21"/>
+          <w:szCs w:val="21"/>
+        </w:rPr>
+        <w:t xml:space="preserve"> </w:t>
+      </w:r>
+      <w:proofErr w:type="spellStart"/>
+      <w:r>
+        <w:rPr>
+          <w:rFonts w:ascii="Arial" w:eastAsia="Times New Roman" w:hAnsi="Arial" w:cs="Arial"/>
+          <w:color w:val="000000"/>
+          <w:sz w:val="21"/>
+          <w:szCs w:val="21"/>
+        </w:rPr>
+        <w:t>apakah</w:t>
+      </w:r>
+      <w:proofErr w:type="spellEnd"/>
+      <w:r>
+        <w:rPr>
+          <w:rFonts w:ascii="Arial" w:eastAsia="Times New Roman" w:hAnsi="Arial" w:cs="Arial"/>
+          <w:color w:val="000000"/>
+          <w:sz w:val="21"/>
+          <w:szCs w:val="21"/>
+        </w:rPr>
+        <w:t xml:space="preserve"> test </w:t>
+      </w:r>
+      <w:proofErr w:type="spellStart"/>
+      <w:proofErr w:type="gramStart"/>
+      <w:r>
+        <w:rPr>
+          <w:rFonts w:ascii="Arial" w:eastAsia="Times New Roman" w:hAnsi="Arial" w:cs="Arial"/>
+          <w:color w:val="000000"/>
+          <w:sz w:val="21"/>
+          <w:szCs w:val="21"/>
+        </w:rPr>
+        <w:t>sama</w:t>
+      </w:r>
+      <w:proofErr w:type="spellEnd"/>
+      <w:proofErr w:type="gramEnd"/>
+      <w:r>
+        <w:rPr>
+          <w:rFonts w:ascii="Arial" w:eastAsia="Times New Roman" w:hAnsi="Arial" w:cs="Arial"/>
+          <w:color w:val="000000"/>
+          <w:sz w:val="21"/>
+          <w:szCs w:val="21"/>
+        </w:rPr>
+        <w:t xml:space="preserve"> </w:t>
+      </w:r>
+      <w:proofErr w:type="spellStart"/>
+      <w:r>
+        <w:rPr>
+          <w:rFonts w:ascii="Arial" w:eastAsia="Times New Roman" w:hAnsi="Arial" w:cs="Arial"/>
+          <w:color w:val="000000"/>
+          <w:sz w:val="21"/>
+          <w:szCs w:val="21"/>
+        </w:rPr>
+        <w:t>dengan</w:t>
+      </w:r>
+      <w:proofErr w:type="spellEnd"/>
+      <w:r>
+        <w:rPr>
+          <w:rFonts w:ascii="Arial" w:eastAsia="Times New Roman" w:hAnsi="Arial" w:cs="Arial"/>
+          <w:color w:val="000000"/>
+          <w:sz w:val="21"/>
+          <w:szCs w:val="21"/>
+        </w:rPr>
+        <w:t xml:space="preserve"> "test2", yang </w:t>
+      </w:r>
+      <w:proofErr w:type="spellStart"/>
+      <w:r>
+        <w:rPr>
+          <w:rFonts w:ascii="Arial" w:eastAsia="Times New Roman" w:hAnsi="Arial" w:cs="Arial"/>
+          <w:color w:val="000000"/>
+          <w:sz w:val="21"/>
+          <w:szCs w:val="21"/>
+        </w:rPr>
+        <w:t>benar</w:t>
+      </w:r>
+      <w:proofErr w:type="spellEnd"/>
+      <w:r>
+        <w:rPr>
+          <w:rFonts w:ascii="Arial" w:eastAsia="Times New Roman" w:hAnsi="Arial" w:cs="Arial"/>
+          <w:color w:val="000000"/>
+          <w:sz w:val="21"/>
+          <w:szCs w:val="21"/>
+        </w:rPr>
+        <w:t xml:space="preserve">, </w:t>
+      </w:r>
+      <w:proofErr w:type="spellStart"/>
+      <w:r>
+        <w:rPr>
+          <w:rFonts w:ascii="Arial" w:eastAsia="Times New Roman" w:hAnsi="Arial" w:cs="Arial"/>
+          <w:color w:val="000000"/>
+          <w:sz w:val="21"/>
+          <w:szCs w:val="21"/>
+        </w:rPr>
+        <w:t>se</w:t>
+      </w:r>
+      <w:r>
+        <w:rPr>
+          <w:rFonts w:ascii="Arial" w:eastAsia="Times New Roman" w:hAnsi="Arial" w:cs="Arial"/>
+          <w:color w:val="000000"/>
+          <w:sz w:val="21"/>
+          <w:szCs w:val="21"/>
+        </w:rPr>
+        <w:t>hingga</w:t>
+      </w:r>
+      <w:proofErr w:type="spellEnd"/>
+      <w:r>
+        <w:rPr>
+          <w:rFonts w:ascii="Arial" w:eastAsia="Times New Roman" w:hAnsi="Arial" w:cs="Arial"/>
+          <w:color w:val="000000"/>
+          <w:sz w:val="21"/>
+          <w:szCs w:val="21"/>
+        </w:rPr>
+        <w:t xml:space="preserve"> </w:t>
+      </w:r>
+      <w:proofErr w:type="spellStart"/>
+      <w:r>
+        <w:rPr>
+          <w:rFonts w:ascii="Arial" w:eastAsia="Times New Roman" w:hAnsi="Arial" w:cs="Arial"/>
+          <w:color w:val="000000"/>
+          <w:sz w:val="21"/>
+          <w:szCs w:val="21"/>
+        </w:rPr>
+        <w:t>mencetak</w:t>
+      </w:r>
+      <w:proofErr w:type="spellEnd"/>
+      <w:r>
+        <w:rPr>
+          <w:rFonts w:ascii="Arial" w:eastAsia="Times New Roman" w:hAnsi="Arial" w:cs="Arial"/>
+          <w:color w:val="000000"/>
+          <w:sz w:val="21"/>
+          <w:szCs w:val="21"/>
+        </w:rPr>
+        <w:t xml:space="preserve"> "Test2"</w:t>
+      </w:r>
+      <w:r>
+        <w:rPr>
+          <w:rFonts w:ascii="Arial" w:eastAsia="Times New Roman" w:hAnsi="Arial" w:cs="Arial"/>
+          <w:color w:val="000000"/>
+          <w:sz w:val="21"/>
+          <w:szCs w:val="21"/>
+        </w:rPr>
+        <w:t>.</w:t>
+      </w:r>
+    </w:p>
+    <w:p>
+      <w:pPr>
+        <w:pStyle w:val="ListParagraph"/>
+        <w:numPr>
+          <w:ilvl w:val="0"/>
+          <w:numId w:val="2"/>
+        </w:numPr>
+        <w:shd w:val="clear" w:color="auto" w:fill="FFFFFF"/>
+        <w:spacing w:before="100" w:beforeAutospacing="1" w:after="100" w:afterAutospacing="1" w:line="240" w:lineRule="auto"/>
+        <w:rPr>
+          <w:rFonts w:ascii="Arial" w:eastAsia="Times New Roman" w:hAnsi="Arial" w:cs="Arial"/>
+          <w:color w:val="000000"/>
+          <w:sz w:val="21"/>
+          <w:szCs w:val="21"/>
+        </w:rPr>
+      </w:pPr>
+      <w:proofErr w:type="spellStart"/>
+      <w:r>
+        <w:rPr>
+          <w:rFonts w:ascii="Arial" w:eastAsia="Times New Roman" w:hAnsi="Arial" w:cs="Arial"/>
+          <w:color w:val="000000"/>
+          <w:sz w:val="21"/>
+          <w:szCs w:val="21"/>
+        </w:rPr>
+        <w:t>Setelah</w:t>
+      </w:r>
+      <w:proofErr w:type="spellEnd"/>
+      <w:r>
+        <w:rPr>
+          <w:rFonts w:ascii="Arial" w:eastAsia="Times New Roman" w:hAnsi="Arial" w:cs="Arial"/>
+          <w:color w:val="000000"/>
+          <w:sz w:val="21"/>
+          <w:szCs w:val="21"/>
+        </w:rPr>
+        <w:t xml:space="preserve"> </w:t>
+      </w:r>
+      <w:proofErr w:type="spellStart"/>
+      <w:r>
+        <w:rPr>
+          <w:rFonts w:ascii="Arial" w:eastAsia="Times New Roman" w:hAnsi="Arial" w:cs="Arial"/>
+          <w:color w:val="000000"/>
+          <w:sz w:val="21"/>
+          <w:szCs w:val="21"/>
+        </w:rPr>
+        <w:t>itu</w:t>
+      </w:r>
+      <w:proofErr w:type="spellEnd"/>
+      <w:r>
+        <w:rPr>
+          <w:rFonts w:ascii="Arial" w:eastAsia="Times New Roman" w:hAnsi="Arial" w:cs="Arial"/>
+          <w:color w:val="000000"/>
+          <w:sz w:val="21"/>
+          <w:szCs w:val="21"/>
+        </w:rPr>
+        <w:t xml:space="preserve">, </w:t>
+      </w:r>
+      <w:proofErr w:type="spellStart"/>
+      <w:proofErr w:type="gramStart"/>
+      <w:r>
+        <w:rPr>
+          <w:rFonts w:ascii="Arial" w:eastAsia="Times New Roman" w:hAnsi="Arial" w:cs="Arial"/>
+          <w:color w:val="000000"/>
+          <w:sz w:val="21"/>
+          <w:szCs w:val="21"/>
+        </w:rPr>
+        <w:t>blok</w:t>
+      </w:r>
+      <w:proofErr w:type="spellEnd"/>
+      <w:proofErr w:type="gramEnd"/>
+      <w:r>
+        <w:rPr>
+          <w:rFonts w:ascii="Arial" w:eastAsia="Times New Roman" w:hAnsi="Arial" w:cs="Arial"/>
+          <w:color w:val="000000"/>
+          <w:sz w:val="21"/>
+          <w:szCs w:val="21"/>
+        </w:rPr>
+        <w:t xml:space="preserve"> else </w:t>
+      </w:r>
+      <w:proofErr w:type="spellStart"/>
+      <w:r>
+        <w:rPr>
+          <w:rFonts w:ascii="Arial" w:eastAsia="Times New Roman" w:hAnsi="Arial" w:cs="Arial"/>
+          <w:color w:val="000000"/>
+          <w:sz w:val="21"/>
+          <w:szCs w:val="21"/>
+        </w:rPr>
+        <w:t>diabaikan</w:t>
+      </w:r>
+      <w:proofErr w:type="spellEnd"/>
+      <w:r>
+        <w:rPr>
+          <w:rFonts w:ascii="Arial" w:eastAsia="Times New Roman" w:hAnsi="Arial" w:cs="Arial"/>
+          <w:color w:val="000000"/>
+          <w:sz w:val="21"/>
+          <w:szCs w:val="21"/>
+        </w:rPr>
+        <w:t xml:space="preserve"> </w:t>
+      </w:r>
+      <w:proofErr w:type="spellStart"/>
+      <w:r>
+        <w:rPr>
+          <w:rFonts w:ascii="Arial" w:eastAsia="Times New Roman" w:hAnsi="Arial" w:cs="Arial"/>
+          <w:color w:val="000000"/>
+          <w:sz w:val="21"/>
+          <w:szCs w:val="21"/>
+        </w:rPr>
+        <w:t>karena</w:t>
+      </w:r>
+      <w:proofErr w:type="spellEnd"/>
+      <w:r>
+        <w:rPr>
+          <w:rFonts w:ascii="Arial" w:eastAsia="Times New Roman" w:hAnsi="Arial" w:cs="Arial"/>
+          <w:color w:val="000000"/>
+          <w:sz w:val="21"/>
+          <w:szCs w:val="21"/>
+        </w:rPr>
+        <w:t xml:space="preserve"> </w:t>
+      </w:r>
+      <w:proofErr w:type="spellStart"/>
+      <w:r>
+        <w:rPr>
+          <w:rFonts w:ascii="Arial" w:eastAsia="Times New Roman" w:hAnsi="Arial" w:cs="Arial"/>
+          <w:color w:val="000000"/>
+          <w:sz w:val="21"/>
+          <w:szCs w:val="21"/>
+        </w:rPr>
+        <w:t>salah</w:t>
+      </w:r>
+      <w:proofErr w:type="spellEnd"/>
+      <w:r>
+        <w:rPr>
+          <w:rFonts w:ascii="Arial" w:eastAsia="Times New Roman" w:hAnsi="Arial" w:cs="Arial"/>
+          <w:color w:val="000000"/>
+          <w:sz w:val="21"/>
+          <w:szCs w:val="21"/>
+        </w:rPr>
+        <w:t xml:space="preserve"> </w:t>
+      </w:r>
+      <w:proofErr w:type="spellStart"/>
+      <w:r>
+        <w:rPr>
+          <w:rFonts w:ascii="Arial" w:eastAsia="Times New Roman" w:hAnsi="Arial" w:cs="Arial"/>
+          <w:color w:val="000000"/>
+          <w:sz w:val="21"/>
+          <w:szCs w:val="21"/>
+        </w:rPr>
+        <w:t>satu</w:t>
+      </w:r>
+      <w:proofErr w:type="spellEnd"/>
+      <w:r>
+        <w:rPr>
+          <w:rFonts w:ascii="Arial" w:eastAsia="Times New Roman" w:hAnsi="Arial" w:cs="Arial"/>
+          <w:color w:val="000000"/>
+          <w:sz w:val="21"/>
+          <w:szCs w:val="21"/>
+        </w:rPr>
+        <w:t xml:space="preserve"> </w:t>
+      </w:r>
+      <w:proofErr w:type="spellStart"/>
+      <w:r>
+        <w:rPr>
+          <w:rFonts w:ascii="Arial" w:eastAsia="Times New Roman" w:hAnsi="Arial" w:cs="Arial"/>
+          <w:color w:val="000000"/>
+          <w:sz w:val="21"/>
+          <w:szCs w:val="21"/>
+        </w:rPr>
+        <w:t>kondisi</w:t>
+      </w:r>
+      <w:proofErr w:type="spellEnd"/>
+      <w:r>
+        <w:rPr>
+          <w:rFonts w:ascii="Arial" w:eastAsia="Times New Roman" w:hAnsi="Arial" w:cs="Arial"/>
+          <w:color w:val="000000"/>
+          <w:sz w:val="21"/>
+          <w:szCs w:val="21"/>
+        </w:rPr>
+        <w:t xml:space="preserve"> </w:t>
+      </w:r>
+      <w:proofErr w:type="spellStart"/>
+      <w:r>
+        <w:rPr>
+          <w:rFonts w:ascii="Arial" w:eastAsia="Times New Roman" w:hAnsi="Arial" w:cs="Arial"/>
+          <w:color w:val="000000"/>
+          <w:sz w:val="21"/>
+          <w:szCs w:val="21"/>
+        </w:rPr>
+        <w:t>sudah</w:t>
+      </w:r>
+      <w:proofErr w:type="spellEnd"/>
+      <w:r>
+        <w:rPr>
+          <w:rFonts w:ascii="Arial" w:eastAsia="Times New Roman" w:hAnsi="Arial" w:cs="Arial"/>
+          <w:color w:val="000000"/>
+          <w:sz w:val="21"/>
+          <w:szCs w:val="21"/>
+        </w:rPr>
+        <w:t xml:space="preserve"> </w:t>
+      </w:r>
+      <w:proofErr w:type="spellStart"/>
+      <w:r>
+        <w:rPr>
+          <w:rFonts w:ascii="Arial" w:eastAsia="Times New Roman" w:hAnsi="Arial" w:cs="Arial"/>
+          <w:color w:val="000000"/>
+          <w:sz w:val="21"/>
+          <w:szCs w:val="21"/>
+        </w:rPr>
+        <w:t>terpenuhi</w:t>
+      </w:r>
+      <w:proofErr w:type="spellEnd"/>
+      <w:r>
+        <w:rPr>
+          <w:rFonts w:ascii="Arial" w:eastAsia="Times New Roman" w:hAnsi="Arial" w:cs="Arial"/>
+          <w:color w:val="000000"/>
+          <w:sz w:val="21"/>
+          <w:szCs w:val="21"/>
+        </w:rPr>
+        <w:t>.</w:t>
+      </w:r>
+    </w:p>
+    <w:p>
+      <w:pPr>
+        <w:pStyle w:val="ListParagraph"/>
+        <w:numPr>
+          <w:ilvl w:val="0"/>
+          <w:numId w:val="2"/>
+        </w:numPr>
+        <w:shd w:val="clear" w:color="auto" w:fill="FFFFFF"/>
+        <w:spacing w:before="100" w:beforeAutospacing="1" w:after="100" w:afterAutospacing="1" w:line="240" w:lineRule="auto"/>
+        <w:rPr>
+          <w:rFonts w:ascii="Arial" w:eastAsia="Times New Roman" w:hAnsi="Arial" w:cs="Arial"/>
+          <w:color w:val="000000"/>
+          <w:sz w:val="21"/>
+          <w:szCs w:val="21"/>
+        </w:rPr>
+      </w:pPr>
+      <w:proofErr w:type="spellStart"/>
+      <w:r>
+        <w:rPr>
+          <w:rFonts w:ascii="Arial" w:eastAsia="Times New Roman" w:hAnsi="Arial" w:cs="Arial"/>
+          <w:color w:val="000000"/>
+          <w:sz w:val="21"/>
+          <w:szCs w:val="21"/>
+        </w:rPr>
+        <w:t>Pernyataan</w:t>
+      </w:r>
+      <w:proofErr w:type="spellEnd"/>
+      <w:r>
+        <w:rPr>
+          <w:rFonts w:ascii="Arial" w:eastAsia="Times New Roman" w:hAnsi="Arial" w:cs="Arial"/>
+          <w:color w:val="000000"/>
+          <w:sz w:val="21"/>
+          <w:szCs w:val="21"/>
+        </w:rPr>
+        <w:t xml:space="preserve"> if </w:t>
+      </w:r>
+      <w:proofErr w:type="spellStart"/>
+      <w:r>
+        <w:rPr>
+          <w:rFonts w:ascii="Arial" w:eastAsia="Times New Roman" w:hAnsi="Arial" w:cs="Arial"/>
+          <w:color w:val="000000"/>
+          <w:sz w:val="21"/>
+          <w:szCs w:val="21"/>
+        </w:rPr>
+        <w:t>kedua</w:t>
+      </w:r>
+      <w:proofErr w:type="spellEnd"/>
+      <w:r>
+        <w:rPr>
+          <w:rFonts w:ascii="Arial" w:eastAsia="Times New Roman" w:hAnsi="Arial" w:cs="Arial"/>
+          <w:color w:val="000000"/>
+          <w:sz w:val="21"/>
+          <w:szCs w:val="21"/>
+        </w:rPr>
+        <w:t xml:space="preserve"> </w:t>
+      </w:r>
+      <w:proofErr w:type="spellStart"/>
+      <w:r>
+        <w:rPr>
+          <w:rFonts w:ascii="Arial" w:eastAsia="Times New Roman" w:hAnsi="Arial" w:cs="Arial"/>
+          <w:color w:val="000000"/>
+          <w:sz w:val="21"/>
+          <w:szCs w:val="21"/>
+        </w:rPr>
+        <w:t>memeriksa</w:t>
+      </w:r>
+      <w:proofErr w:type="spellEnd"/>
+      <w:r>
+        <w:rPr>
+          <w:rFonts w:ascii="Arial" w:eastAsia="Times New Roman" w:hAnsi="Arial" w:cs="Arial"/>
+          <w:color w:val="000000"/>
+          <w:sz w:val="21"/>
+          <w:szCs w:val="21"/>
+        </w:rPr>
+        <w:t xml:space="preserve"> </w:t>
+      </w:r>
+      <w:proofErr w:type="spellStart"/>
+      <w:r>
+        <w:rPr>
+          <w:rFonts w:ascii="Arial" w:eastAsia="Times New Roman" w:hAnsi="Arial" w:cs="Arial"/>
+          <w:color w:val="000000"/>
+          <w:sz w:val="21"/>
+          <w:szCs w:val="21"/>
+        </w:rPr>
+        <w:t>kembali</w:t>
+      </w:r>
+      <w:proofErr w:type="spellEnd"/>
+      <w:r>
+        <w:rPr>
+          <w:rFonts w:ascii="Arial" w:eastAsia="Times New Roman" w:hAnsi="Arial" w:cs="Arial"/>
+          <w:color w:val="000000"/>
+          <w:sz w:val="21"/>
+          <w:szCs w:val="21"/>
+        </w:rPr>
+        <w:t xml:space="preserve"> </w:t>
+      </w:r>
+      <w:proofErr w:type="spellStart"/>
+      <w:r>
+        <w:rPr>
+          <w:rFonts w:ascii="Arial" w:eastAsia="Times New Roman" w:hAnsi="Arial" w:cs="Arial"/>
+          <w:color w:val="000000"/>
+          <w:sz w:val="21"/>
+          <w:szCs w:val="21"/>
+        </w:rPr>
+        <w:t>apakah</w:t>
+      </w:r>
+      <w:proofErr w:type="spellEnd"/>
+      <w:r>
+        <w:rPr>
+          <w:rFonts w:ascii="Arial" w:eastAsia="Times New Roman" w:hAnsi="Arial" w:cs="Arial"/>
+          <w:color w:val="000000"/>
+          <w:sz w:val="21"/>
+          <w:szCs w:val="21"/>
+        </w:rPr>
+        <w:t xml:space="preserve"> test </w:t>
+      </w:r>
+      <w:proofErr w:type="spellStart"/>
+      <w:proofErr w:type="gramStart"/>
+      <w:r>
+        <w:rPr>
+          <w:rFonts w:ascii="Arial" w:eastAsia="Times New Roman" w:hAnsi="Arial" w:cs="Arial"/>
+          <w:color w:val="000000"/>
+          <w:sz w:val="21"/>
+          <w:szCs w:val="21"/>
+        </w:rPr>
+        <w:t>sama</w:t>
+      </w:r>
+      <w:proofErr w:type="spellEnd"/>
+      <w:proofErr w:type="gramEnd"/>
+      <w:r>
+        <w:rPr>
+          <w:rFonts w:ascii="Arial" w:eastAsia="Times New Roman" w:hAnsi="Arial" w:cs="Arial"/>
+          <w:color w:val="000000"/>
+          <w:sz w:val="21"/>
+          <w:szCs w:val="21"/>
+        </w:rPr>
+        <w:t xml:space="preserve"> </w:t>
+      </w:r>
+      <w:proofErr w:type="spellStart"/>
+      <w:r>
+        <w:rPr>
+          <w:rFonts w:ascii="Arial" w:eastAsia="Times New Roman" w:hAnsi="Arial" w:cs="Arial"/>
+          <w:color w:val="000000"/>
+          <w:sz w:val="21"/>
+          <w:szCs w:val="21"/>
+        </w:rPr>
+        <w:t>dengan</w:t>
+      </w:r>
+      <w:proofErr w:type="spellEnd"/>
+      <w:r>
+        <w:rPr>
+          <w:rFonts w:ascii="Arial" w:eastAsia="Times New Roman" w:hAnsi="Arial" w:cs="Arial"/>
+          <w:color w:val="000000"/>
+          <w:sz w:val="21"/>
+          <w:szCs w:val="21"/>
+        </w:rPr>
+        <w:t xml:space="preserve"> "test2". </w:t>
+      </w:r>
+      <w:proofErr w:type="spellStart"/>
+      <w:r>
+        <w:rPr>
+          <w:rFonts w:ascii="Arial" w:eastAsia="Times New Roman" w:hAnsi="Arial" w:cs="Arial"/>
+          <w:color w:val="000000"/>
+          <w:sz w:val="21"/>
+          <w:szCs w:val="21"/>
+        </w:rPr>
+        <w:t>Karena</w:t>
+      </w:r>
+      <w:proofErr w:type="spellEnd"/>
+      <w:r>
+        <w:rPr>
+          <w:rFonts w:ascii="Arial" w:eastAsia="Times New Roman" w:hAnsi="Arial" w:cs="Arial"/>
+          <w:color w:val="000000"/>
+          <w:sz w:val="21"/>
+          <w:szCs w:val="21"/>
+        </w:rPr>
+        <w:t xml:space="preserve"> </w:t>
+      </w:r>
+      <w:proofErr w:type="spellStart"/>
+      <w:r>
+        <w:rPr>
+          <w:rFonts w:ascii="Arial" w:eastAsia="Times New Roman" w:hAnsi="Arial" w:cs="Arial"/>
+          <w:color w:val="000000"/>
+          <w:sz w:val="21"/>
+          <w:szCs w:val="21"/>
+        </w:rPr>
+        <w:t>kondisinya</w:t>
+      </w:r>
+      <w:proofErr w:type="spellEnd"/>
+      <w:r>
+        <w:rPr>
+          <w:rFonts w:ascii="Arial" w:eastAsia="Times New Roman" w:hAnsi="Arial" w:cs="Arial"/>
+          <w:color w:val="000000"/>
+          <w:sz w:val="21"/>
+          <w:szCs w:val="21"/>
+        </w:rPr>
+        <w:t xml:space="preserve"> </w:t>
+      </w:r>
+      <w:proofErr w:type="spellStart"/>
+      <w:r>
+        <w:rPr>
+          <w:rFonts w:ascii="Arial" w:eastAsia="Times New Roman" w:hAnsi="Arial" w:cs="Arial"/>
+          <w:color w:val="000000"/>
+          <w:sz w:val="21"/>
+          <w:szCs w:val="21"/>
+        </w:rPr>
+        <w:t>benar</w:t>
+      </w:r>
+      <w:proofErr w:type="spellEnd"/>
+      <w:r>
+        <w:rPr>
+          <w:rFonts w:ascii="Arial" w:eastAsia="Times New Roman" w:hAnsi="Arial" w:cs="Arial"/>
+          <w:color w:val="000000"/>
+          <w:sz w:val="21"/>
+          <w:szCs w:val="21"/>
+        </w:rPr>
+        <w:t xml:space="preserve">, </w:t>
+      </w:r>
+      <w:proofErr w:type="spellStart"/>
+      <w:r>
+        <w:rPr>
+          <w:rFonts w:ascii="Arial" w:eastAsia="Times New Roman" w:hAnsi="Arial" w:cs="Arial"/>
+          <w:color w:val="000000"/>
+          <w:sz w:val="21"/>
+          <w:szCs w:val="21"/>
+        </w:rPr>
+        <w:t>perintah</w:t>
+      </w:r>
+      <w:proofErr w:type="spellEnd"/>
+      <w:r>
+        <w:rPr>
+          <w:rFonts w:ascii="Arial" w:eastAsia="Times New Roman" w:hAnsi="Arial" w:cs="Arial"/>
+          <w:color w:val="000000"/>
+          <w:sz w:val="21"/>
+          <w:szCs w:val="21"/>
+        </w:rPr>
+        <w:t xml:space="preserve"> </w:t>
+      </w:r>
+      <w:proofErr w:type="spellStart"/>
+      <w:proofErr w:type="gramStart"/>
+      <w:r>
+        <w:rPr>
+          <w:rFonts w:ascii="Arial" w:eastAsia="Times New Roman" w:hAnsi="Arial" w:cs="Arial"/>
+          <w:color w:val="000000"/>
+          <w:sz w:val="21"/>
+          <w:szCs w:val="21"/>
+        </w:rPr>
+        <w:t>System.out.println</w:t>
+      </w:r>
+      <w:proofErr w:type="spellEnd"/>
+      <w:r>
+        <w:rPr>
+          <w:rFonts w:ascii="Arial" w:eastAsia="Times New Roman" w:hAnsi="Arial" w:cs="Arial"/>
+          <w:color w:val="000000"/>
+          <w:sz w:val="21"/>
+          <w:szCs w:val="21"/>
+        </w:rPr>
+        <w:t>(</w:t>
+      </w:r>
+      <w:proofErr w:type="gramEnd"/>
+      <w:r>
+        <w:rPr>
+          <w:rFonts w:ascii="Arial" w:eastAsia="Times New Roman" w:hAnsi="Arial" w:cs="Arial"/>
+          <w:color w:val="000000"/>
+          <w:sz w:val="21"/>
+          <w:szCs w:val="21"/>
+        </w:rPr>
+        <w:t xml:space="preserve">"Test2 again") </w:t>
+      </w:r>
+      <w:proofErr w:type="spellStart"/>
+      <w:r>
+        <w:rPr>
+          <w:rFonts w:ascii="Arial" w:eastAsia="Times New Roman" w:hAnsi="Arial" w:cs="Arial"/>
+          <w:color w:val="000000"/>
+          <w:sz w:val="21"/>
+          <w:szCs w:val="21"/>
+        </w:rPr>
+        <w:t>dieksekusi</w:t>
+      </w:r>
+      <w:proofErr w:type="spellEnd"/>
+      <w:r>
+        <w:rPr>
+          <w:rFonts w:ascii="Arial" w:eastAsia="Times New Roman" w:hAnsi="Arial" w:cs="Arial"/>
+          <w:color w:val="000000"/>
+          <w:sz w:val="21"/>
+          <w:szCs w:val="21"/>
+        </w:rPr>
+        <w:t xml:space="preserve">, </w:t>
+      </w:r>
+      <w:proofErr w:type="spellStart"/>
+      <w:r>
+        <w:rPr>
+          <w:rFonts w:ascii="Arial" w:eastAsia="Times New Roman" w:hAnsi="Arial" w:cs="Arial"/>
+          <w:color w:val="000000"/>
+          <w:sz w:val="21"/>
+          <w:szCs w:val="21"/>
+        </w:rPr>
+        <w:t>mencetak</w:t>
+      </w:r>
+      <w:proofErr w:type="spellEnd"/>
+      <w:r>
+        <w:rPr>
+          <w:rFonts w:ascii="Arial" w:eastAsia="Times New Roman" w:hAnsi="Arial" w:cs="Arial"/>
+          <w:color w:val="000000"/>
+          <w:sz w:val="21"/>
+          <w:szCs w:val="21"/>
+        </w:rPr>
+        <w:t xml:space="preserve"> "Test2 again"</w:t>
+      </w:r>
+      <w:r>
+        <w:rPr>
+          <w:rFonts w:ascii="Arial" w:eastAsia="Times New Roman" w:hAnsi="Arial" w:cs="Arial"/>
+          <w:color w:val="000000"/>
+          <w:sz w:val="21"/>
+          <w:szCs w:val="21"/>
+        </w:rPr>
+        <w:t>.</w:t>
+      </w:r>
+    </w:p>
+    <w:p>
+      <w:pPr>
+        <w:shd w:val="clear" w:color="auto" w:fill="FFFFFF"/>
         <w:spacing w:before="300" w:after="0" w:line="240" w:lineRule="atLeast"/>
         <w:outlineLvl w:val="1"/>
         <w:rPr>
@@ -1261,11 +2548,11 @@
       <w:r>
         <w:rPr>
           <w:rFonts w:ascii="Arial" w:eastAsia="Times New Roman" w:hAnsi="Arial" w:cs="Arial"/>
-          <w:color w:val="000000"/>
-          <w:sz w:val="21"/>
-          <w:szCs w:val="21"/>
-        </w:rPr>
-        <w:lastRenderedPageBreak/>
+          <w:noProof/>
+          <w:color w:val="000000"/>
+          <w:sz w:val="21"/>
+          <w:szCs w:val="21"/>
+        </w:rPr>
         <w:drawing>
           <wp:inline distT="0" distB="0" distL="0" distR="0" wp14:anchorId="554E8919" wp14:editId="16591898">
             <wp:extent cx="1524000" cy="882316"/>
@@ -1552,6 +2839,7 @@
       <w:r>
         <w:rPr>
           <w:rFonts w:ascii="Arial" w:eastAsia="Times New Roman" w:hAnsi="Arial" w:cs="Arial"/>
+          <w:noProof/>
           <w:color w:val="000000"/>
           <w:sz w:val="21"/>
           <w:szCs w:val="21"/>
@@ -2133,10 +3421,12 @@
       <w:r>
         <w:rPr>
           <w:rFonts w:ascii="Arial" w:hAnsi="Arial" w:cs="Arial"/>
-          <w:color w:val="000000"/>
-          <w:sz w:val="21"/>
-          <w:szCs w:val="21"/>
-        </w:rPr>
+          <w:noProof/>
+          <w:color w:val="000000"/>
+          <w:sz w:val="21"/>
+          <w:szCs w:val="21"/>
+        </w:rPr>
+        <w:lastRenderedPageBreak/>
         <w:drawing>
           <wp:inline distT="0" distB="0" distL="0" distR="0" wp14:anchorId="7B0D0D38" wp14:editId="0FBA2B14">
             <wp:extent cx="1752600" cy="863413"/>
@@ -2528,7 +3818,7 @@
           <w:sz w:val="21"/>
           <w:szCs w:val="21"/>
         </w:rPr>
-        <w:t>Pembenaran</w:t>
+        <w:t>Jawab</w:t>
       </w:r>
       <w:proofErr w:type="spellEnd"/>
       <w:r>
@@ -2552,14 +3842,149 @@
           <w:szCs w:val="21"/>
         </w:rPr>
       </w:pPr>
-      <w:r>
-        <w:rPr>
-          <w:rFonts w:ascii="Arial" w:hAnsi="Arial" w:cs="Arial"/>
-          <w:color w:val="000000"/>
-          <w:sz w:val="21"/>
-          <w:szCs w:val="21"/>
-        </w:rPr>
-        <w:lastRenderedPageBreak/>
+      <w:proofErr w:type="spellStart"/>
+      <w:r>
+        <w:rPr>
+          <w:rFonts w:ascii="Arial" w:hAnsi="Arial" w:cs="Arial"/>
+          <w:color w:val="000000"/>
+          <w:sz w:val="21"/>
+          <w:szCs w:val="21"/>
+        </w:rPr>
+        <w:t>Terjadi</w:t>
+      </w:r>
+      <w:proofErr w:type="spellEnd"/>
+      <w:r>
+        <w:rPr>
+          <w:rFonts w:ascii="Arial" w:hAnsi="Arial" w:cs="Arial"/>
+          <w:color w:val="000000"/>
+          <w:sz w:val="21"/>
+          <w:szCs w:val="21"/>
+        </w:rPr>
+        <w:t xml:space="preserve"> </w:t>
+      </w:r>
+      <w:proofErr w:type="spellStart"/>
+      <w:r>
+        <w:rPr>
+          <w:rFonts w:ascii="Arial" w:hAnsi="Arial" w:cs="Arial"/>
+          <w:color w:val="000000"/>
+          <w:sz w:val="21"/>
+          <w:szCs w:val="21"/>
+        </w:rPr>
+        <w:t>eror</w:t>
+      </w:r>
+      <w:proofErr w:type="spellEnd"/>
+      <w:r>
+        <w:rPr>
+          <w:rFonts w:ascii="Arial" w:hAnsi="Arial" w:cs="Arial"/>
+          <w:color w:val="000000"/>
+          <w:sz w:val="21"/>
+          <w:szCs w:val="21"/>
+        </w:rPr>
+        <w:t xml:space="preserve"> </w:t>
+      </w:r>
+      <w:proofErr w:type="spellStart"/>
+      <w:r>
+        <w:rPr>
+          <w:rFonts w:ascii="Arial" w:hAnsi="Arial" w:cs="Arial"/>
+          <w:color w:val="000000"/>
+          <w:sz w:val="21"/>
+          <w:szCs w:val="21"/>
+        </w:rPr>
+        <w:t>karena</w:t>
+      </w:r>
+      <w:proofErr w:type="spellEnd"/>
+      <w:r>
+        <w:rPr>
+          <w:rFonts w:ascii="Arial" w:hAnsi="Arial" w:cs="Arial"/>
+          <w:color w:val="000000"/>
+          <w:sz w:val="21"/>
+          <w:szCs w:val="21"/>
+        </w:rPr>
+        <w:t xml:space="preserve"> variable counter </w:t>
+      </w:r>
+      <w:proofErr w:type="spellStart"/>
+      <w:r>
+        <w:rPr>
+          <w:rFonts w:ascii="Arial" w:hAnsi="Arial" w:cs="Arial"/>
+          <w:color w:val="000000"/>
+          <w:sz w:val="21"/>
+          <w:szCs w:val="21"/>
+        </w:rPr>
+        <w:t>belum</w:t>
+      </w:r>
+      <w:proofErr w:type="spellEnd"/>
+      <w:r>
+        <w:rPr>
+          <w:rFonts w:ascii="Arial" w:hAnsi="Arial" w:cs="Arial"/>
+          <w:color w:val="000000"/>
+          <w:sz w:val="21"/>
+          <w:szCs w:val="21"/>
+        </w:rPr>
+        <w:t xml:space="preserve"> di </w:t>
+      </w:r>
+      <w:proofErr w:type="spellStart"/>
+      <w:r>
+        <w:rPr>
+          <w:rFonts w:ascii="Arial" w:hAnsi="Arial" w:cs="Arial"/>
+          <w:color w:val="000000"/>
+          <w:sz w:val="21"/>
+          <w:szCs w:val="21"/>
+        </w:rPr>
+        <w:t>inisialisasikan</w:t>
+      </w:r>
+      <w:proofErr w:type="spellEnd"/>
+    </w:p>
+    <w:p>
+      <w:pPr>
+        <w:pStyle w:val="NormalWeb"/>
+        <w:shd w:val="clear" w:color="auto" w:fill="FFFFFF"/>
+        <w:rPr>
+          <w:rFonts w:ascii="Arial" w:hAnsi="Arial" w:cs="Arial"/>
+          <w:color w:val="000000"/>
+          <w:sz w:val="21"/>
+          <w:szCs w:val="21"/>
+        </w:rPr>
+      </w:pPr>
+      <w:proofErr w:type="spellStart"/>
+      <w:r>
+        <w:rPr>
+          <w:rFonts w:ascii="Arial" w:hAnsi="Arial" w:cs="Arial"/>
+          <w:color w:val="000000"/>
+          <w:sz w:val="21"/>
+          <w:szCs w:val="21"/>
+        </w:rPr>
+        <w:t>Pembenaran</w:t>
+      </w:r>
+      <w:proofErr w:type="spellEnd"/>
+      <w:r>
+        <w:rPr>
+          <w:rFonts w:ascii="Arial" w:hAnsi="Arial" w:cs="Arial"/>
+          <w:color w:val="000000"/>
+          <w:sz w:val="21"/>
+          <w:szCs w:val="21"/>
+        </w:rPr>
+        <w:t>:</w:t>
+      </w:r>
+    </w:p>
+    <w:p>
+      <w:pPr>
+        <w:pStyle w:val="NormalWeb"/>
+        <w:shd w:val="clear" w:color="auto" w:fill="FFFFFF"/>
+        <w:rPr>
+          <w:rFonts w:ascii="Arial" w:hAnsi="Arial" w:cs="Arial"/>
+          <w:color w:val="000000"/>
+          <w:sz w:val="21"/>
+          <w:szCs w:val="21"/>
+        </w:rPr>
+      </w:pPr>
+      <w:r>
+        <w:rPr>
+          <w:rFonts w:ascii="Arial" w:hAnsi="Arial" w:cs="Arial"/>
+          <w:noProof/>
+          <w:color w:val="000000"/>
+          <w:sz w:val="21"/>
+          <w:szCs w:val="21"/>
+        </w:rPr>
         <w:drawing>
           <wp:inline distT="0" distB="0" distL="0" distR="0" wp14:anchorId="59995991" wp14:editId="085CEFB4">
             <wp:extent cx="3771900" cy="3723947"/>
@@ -2824,10 +4249,12 @@
       <w:r>
         <w:rPr>
           <w:rFonts w:ascii="Arial" w:hAnsi="Arial" w:cs="Arial"/>
-          <w:color w:val="000000"/>
-          <w:sz w:val="21"/>
-          <w:szCs w:val="21"/>
-        </w:rPr>
+          <w:noProof/>
+          <w:color w:val="000000"/>
+          <w:sz w:val="21"/>
+          <w:szCs w:val="21"/>
+        </w:rPr>
+        <w:lastRenderedPageBreak/>
         <w:drawing>
           <wp:inline distT="0" distB="0" distL="0" distR="0" wp14:anchorId="19155431" wp14:editId="181AAD37">
             <wp:extent cx="1781175" cy="926472"/>
@@ -3089,6 +4516,38 @@
     </w:p>
     <w:p>
       <w:pPr>
+        <w:pStyle w:val="NormalWeb"/>
+        <w:shd w:val="clear" w:color="auto" w:fill="FFFFFF"/>
+        <w:rPr>
+          <w:rFonts w:ascii="Arial" w:hAnsi="Arial" w:cs="Arial"/>
+          <w:color w:val="000000"/>
+          <w:sz w:val="21"/>
+          <w:szCs w:val="21"/>
+        </w:rPr>
+      </w:pPr>
+      <w:proofErr w:type="spellStart"/>
+      <w:r>
+        <w:rPr>
+          <w:rFonts w:ascii="Arial" w:hAnsi="Arial" w:cs="Arial"/>
+          <w:color w:val="000000"/>
+          <w:sz w:val="21"/>
+          <w:szCs w:val="21"/>
+        </w:rPr>
+        <w:t>Pembenaran</w:t>
+      </w:r>
+      <w:proofErr w:type="spellEnd"/>
+      <w:r>
+        <w:rPr>
+          <w:rFonts w:ascii="Arial" w:hAnsi="Arial" w:cs="Arial"/>
+          <w:color w:val="000000"/>
+          <w:sz w:val="21"/>
+          <w:szCs w:val="21"/>
+        </w:rPr>
+        <w:t>:</w:t>
+      </w:r>
+    </w:p>
+    <w:p>
+      <w:pPr>
         <w:shd w:val="clear" w:color="auto" w:fill="FFFFFF"/>
         <w:spacing w:before="100" w:beforeAutospacing="1" w:after="100" w:afterAutospacing="1" w:line="240" w:lineRule="auto"/>
         <w:rPr>
@@ -3101,6 +4560,7 @@
       <w:r>
         <w:rPr>
           <w:rFonts w:ascii="Arial" w:eastAsia="Times New Roman" w:hAnsi="Arial" w:cs="Arial"/>
+          <w:noProof/>
           <w:color w:val="000000"/>
           <w:sz w:val="21"/>
           <w:szCs w:val="21"/>
@@ -3163,7 +4623,6 @@
           <w:sz w:val="30"/>
           <w:szCs w:val="30"/>
         </w:rPr>
-        <w:lastRenderedPageBreak/>
         <w:t xml:space="preserve">4. </w:t>
       </w:r>
       <w:proofErr w:type="spellStart"/>
@@ -3683,6 +5142,7 @@
       <w:r>
         <w:rPr>
           <w:rFonts w:ascii="Arial" w:hAnsi="Arial" w:cs="Arial"/>
+          <w:noProof/>
           <w:color w:val="000000"/>
           <w:sz w:val="21"/>
           <w:szCs w:val="21"/>
@@ -4070,9 +5530,298 @@
           <w:szCs w:val="21"/>
         </w:rPr>
       </w:pPr>
-      <w:r>
-        <w:rPr>
-          <w:rFonts w:ascii="Arial" w:hAnsi="Arial" w:cs="Arial"/>
+      <w:proofErr w:type="spellStart"/>
+      <w:r>
+        <w:rPr>
+          <w:rFonts w:ascii="Arial" w:hAnsi="Arial" w:cs="Arial"/>
+          <w:color w:val="000000"/>
+          <w:sz w:val="21"/>
+          <w:szCs w:val="21"/>
+        </w:rPr>
+        <w:t>Jawab</w:t>
+      </w:r>
+      <w:proofErr w:type="spellEnd"/>
+      <w:r>
+        <w:rPr>
+          <w:rFonts w:ascii="Arial" w:hAnsi="Arial" w:cs="Arial"/>
+          <w:color w:val="000000"/>
+          <w:sz w:val="21"/>
+          <w:szCs w:val="21"/>
+        </w:rPr>
+        <w:t>:</w:t>
+      </w:r>
+    </w:p>
+    <w:p>
+      <w:pPr>
+        <w:pStyle w:val="NormalWeb"/>
+        <w:numPr>
+          <w:ilvl w:val="0"/>
+          <w:numId w:val="3"/>
+        </w:numPr>
+        <w:shd w:val="clear" w:color="auto" w:fill="FFFFFF"/>
+        <w:rPr>
+          <w:rFonts w:ascii="Arial" w:hAnsi="Arial" w:cs="Arial"/>
+          <w:color w:val="000000"/>
+          <w:sz w:val="21"/>
+          <w:szCs w:val="21"/>
+        </w:rPr>
+      </w:pPr>
+      <w:proofErr w:type="spellStart"/>
+      <w:r>
+        <w:rPr>
+          <w:rFonts w:ascii="Arial" w:hAnsi="Arial" w:cs="Arial"/>
+          <w:color w:val="000000"/>
+          <w:sz w:val="21"/>
+          <w:szCs w:val="21"/>
+        </w:rPr>
+        <w:t>Terjadi</w:t>
+      </w:r>
+      <w:proofErr w:type="spellEnd"/>
+      <w:r>
+        <w:rPr>
+          <w:rFonts w:ascii="Arial" w:hAnsi="Arial" w:cs="Arial"/>
+          <w:color w:val="000000"/>
+          <w:sz w:val="21"/>
+          <w:szCs w:val="21"/>
+        </w:rPr>
+        <w:t xml:space="preserve"> </w:t>
+      </w:r>
+      <w:proofErr w:type="spellStart"/>
+      <w:r>
+        <w:rPr>
+          <w:rFonts w:ascii="Arial" w:hAnsi="Arial" w:cs="Arial"/>
+          <w:color w:val="000000"/>
+          <w:sz w:val="21"/>
+          <w:szCs w:val="21"/>
+        </w:rPr>
+        <w:t>eror</w:t>
+      </w:r>
+      <w:proofErr w:type="spellEnd"/>
+      <w:r>
+        <w:rPr>
+          <w:rFonts w:ascii="Arial" w:hAnsi="Arial" w:cs="Arial"/>
+          <w:color w:val="000000"/>
+          <w:sz w:val="21"/>
+          <w:szCs w:val="21"/>
+        </w:rPr>
+        <w:t xml:space="preserve"> </w:t>
+      </w:r>
+      <w:proofErr w:type="spellStart"/>
+      <w:r>
+        <w:rPr>
+          <w:rFonts w:ascii="Arial" w:hAnsi="Arial" w:cs="Arial"/>
+          <w:color w:val="000000"/>
+          <w:sz w:val="21"/>
+          <w:szCs w:val="21"/>
+        </w:rPr>
+        <w:t>karena</w:t>
+      </w:r>
+      <w:proofErr w:type="spellEnd"/>
+      <w:r>
+        <w:rPr>
+          <w:rFonts w:ascii="Arial" w:hAnsi="Arial" w:cs="Arial"/>
+          <w:color w:val="000000"/>
+          <w:sz w:val="21"/>
+          <w:szCs w:val="21"/>
+        </w:rPr>
+        <w:t xml:space="preserve"> variable index </w:t>
+      </w:r>
+      <w:proofErr w:type="spellStart"/>
+      <w:r>
+        <w:rPr>
+          <w:rFonts w:ascii="Arial" w:hAnsi="Arial" w:cs="Arial"/>
+          <w:color w:val="000000"/>
+          <w:sz w:val="21"/>
+          <w:szCs w:val="21"/>
+        </w:rPr>
+        <w:t>tidak</w:t>
+      </w:r>
+      <w:proofErr w:type="spellEnd"/>
+      <w:r>
+        <w:rPr>
+          <w:rFonts w:ascii="Arial" w:hAnsi="Arial" w:cs="Arial"/>
+          <w:color w:val="000000"/>
+          <w:sz w:val="21"/>
+          <w:szCs w:val="21"/>
+        </w:rPr>
+        <w:t xml:space="preserve"> </w:t>
+      </w:r>
+      <w:proofErr w:type="spellStart"/>
+      <w:r>
+        <w:rPr>
+          <w:rFonts w:ascii="Arial" w:hAnsi="Arial" w:cs="Arial"/>
+          <w:color w:val="000000"/>
+          <w:sz w:val="21"/>
+          <w:szCs w:val="21"/>
+        </w:rPr>
+        <w:t>dideklarasikan</w:t>
+      </w:r>
+      <w:proofErr w:type="spellEnd"/>
+    </w:p>
+    <w:p>
+      <w:pPr>
+        <w:pStyle w:val="NormalWeb"/>
+        <w:numPr>
+          <w:ilvl w:val="0"/>
+          <w:numId w:val="3"/>
+        </w:numPr>
+        <w:shd w:val="clear" w:color="auto" w:fill="FFFFFF"/>
+        <w:rPr>
+          <w:rFonts w:ascii="Arial" w:hAnsi="Arial" w:cs="Arial"/>
+          <w:color w:val="000000"/>
+          <w:sz w:val="21"/>
+          <w:szCs w:val="21"/>
+        </w:rPr>
+      </w:pPr>
+      <w:proofErr w:type="spellStart"/>
+      <w:r>
+        <w:rPr>
+          <w:rFonts w:ascii="Arial" w:hAnsi="Arial" w:cs="Arial"/>
+          <w:color w:val="000000"/>
+          <w:sz w:val="21"/>
+          <w:szCs w:val="21"/>
+        </w:rPr>
+        <w:lastRenderedPageBreak/>
+        <w:t>Kondisi</w:t>
+      </w:r>
+      <w:proofErr w:type="spellEnd"/>
+      <w:r>
+        <w:rPr>
+          <w:rFonts w:ascii="Arial" w:hAnsi="Arial" w:cs="Arial"/>
+          <w:color w:val="000000"/>
+          <w:sz w:val="21"/>
+          <w:szCs w:val="21"/>
+        </w:rPr>
+        <w:t xml:space="preserve"> loop </w:t>
+      </w:r>
+      <w:proofErr w:type="spellStart"/>
+      <w:r>
+        <w:rPr>
+          <w:rFonts w:ascii="Arial" w:hAnsi="Arial" w:cs="Arial"/>
+          <w:color w:val="000000"/>
+          <w:sz w:val="21"/>
+          <w:szCs w:val="21"/>
+        </w:rPr>
+        <w:t>tidak</w:t>
+      </w:r>
+      <w:proofErr w:type="spellEnd"/>
+      <w:r>
+        <w:rPr>
+          <w:rFonts w:ascii="Arial" w:hAnsi="Arial" w:cs="Arial"/>
+          <w:color w:val="000000"/>
+          <w:sz w:val="21"/>
+          <w:szCs w:val="21"/>
+        </w:rPr>
+        <w:t xml:space="preserve"> </w:t>
+      </w:r>
+      <w:proofErr w:type="spellStart"/>
+      <w:r>
+        <w:rPr>
+          <w:rFonts w:ascii="Arial" w:hAnsi="Arial" w:cs="Arial"/>
+          <w:color w:val="000000"/>
+          <w:sz w:val="21"/>
+          <w:szCs w:val="21"/>
+        </w:rPr>
+        <w:t>lengkap</w:t>
+      </w:r>
+      <w:proofErr w:type="spellEnd"/>
+      <w:r>
+        <w:rPr>
+          <w:rFonts w:ascii="Arial" w:hAnsi="Arial" w:cs="Arial"/>
+          <w:color w:val="000000"/>
+          <w:sz w:val="21"/>
+          <w:szCs w:val="21"/>
+        </w:rPr>
+        <w:t xml:space="preserve">, </w:t>
+      </w:r>
+      <w:proofErr w:type="spellStart"/>
+      <w:r>
+        <w:rPr>
+          <w:rFonts w:ascii="Arial" w:hAnsi="Arial" w:cs="Arial"/>
+          <w:color w:val="000000"/>
+          <w:sz w:val="21"/>
+          <w:szCs w:val="21"/>
+        </w:rPr>
+        <w:t>perlu</w:t>
+      </w:r>
+      <w:proofErr w:type="spellEnd"/>
+      <w:r>
+        <w:rPr>
+          <w:rFonts w:ascii="Arial" w:hAnsi="Arial" w:cs="Arial"/>
+          <w:color w:val="000000"/>
+          <w:sz w:val="21"/>
+          <w:szCs w:val="21"/>
+        </w:rPr>
+        <w:t xml:space="preserve"> </w:t>
+      </w:r>
+      <w:proofErr w:type="spellStart"/>
+      <w:r>
+        <w:rPr>
+          <w:rFonts w:ascii="Arial" w:hAnsi="Arial" w:cs="Arial"/>
+          <w:color w:val="000000"/>
+          <w:sz w:val="21"/>
+          <w:szCs w:val="21"/>
+        </w:rPr>
+        <w:t>penambahan</w:t>
+      </w:r>
+      <w:proofErr w:type="spellEnd"/>
+      <w:r>
+        <w:rPr>
+          <w:rFonts w:ascii="Arial" w:hAnsi="Arial" w:cs="Arial"/>
+          <w:color w:val="000000"/>
+          <w:sz w:val="21"/>
+          <w:szCs w:val="21"/>
+        </w:rPr>
+        <w:t xml:space="preserve"> index++</w:t>
+      </w:r>
+    </w:p>
+    <w:p>
+      <w:pPr>
+        <w:pStyle w:val="NormalWeb"/>
+        <w:shd w:val="clear" w:color="auto" w:fill="FFFFFF"/>
+        <w:rPr>
+          <w:rFonts w:ascii="Arial" w:hAnsi="Arial" w:cs="Arial"/>
+          <w:color w:val="000000"/>
+          <w:sz w:val="21"/>
+          <w:szCs w:val="21"/>
+        </w:rPr>
+      </w:pPr>
+      <w:proofErr w:type="spellStart"/>
+      <w:r>
+        <w:rPr>
+          <w:rFonts w:ascii="Arial" w:hAnsi="Arial" w:cs="Arial"/>
+          <w:color w:val="000000"/>
+          <w:sz w:val="21"/>
+          <w:szCs w:val="21"/>
+        </w:rPr>
+        <w:t>Pembenaran</w:t>
+      </w:r>
+      <w:proofErr w:type="spellEnd"/>
+      <w:r>
+        <w:rPr>
+          <w:rFonts w:ascii="Arial" w:hAnsi="Arial" w:cs="Arial"/>
+          <w:color w:val="000000"/>
+          <w:sz w:val="21"/>
+          <w:szCs w:val="21"/>
+        </w:rPr>
+        <w:t>:</w:t>
+      </w:r>
+    </w:p>
+    <w:p>
+      <w:pPr>
+        <w:pStyle w:val="NormalWeb"/>
+        <w:shd w:val="clear" w:color="auto" w:fill="FFFFFF"/>
+        <w:rPr>
+          <w:rFonts w:ascii="Arial" w:hAnsi="Arial" w:cs="Arial"/>
+          <w:color w:val="000000"/>
+          <w:sz w:val="21"/>
+          <w:szCs w:val="21"/>
+        </w:rPr>
+      </w:pPr>
+      <w:r>
+        <w:rPr>
+          <w:rFonts w:ascii="Arial" w:hAnsi="Arial" w:cs="Arial"/>
+          <w:noProof/>
           <w:color w:val="000000"/>
           <w:sz w:val="21"/>
           <w:szCs w:val="21"/>
@@ -4174,7 +5923,6 @@
           <w:sz w:val="21"/>
           <w:szCs w:val="21"/>
         </w:rPr>
-        <w:lastRenderedPageBreak/>
         <w:t>Tambahkan</w:t>
       </w:r>
       <w:proofErr w:type="spellEnd"/>
@@ -4946,13 +6694,47 @@
           <w:szCs w:val="21"/>
         </w:rPr>
       </w:pPr>
-      <w:r>
-        <w:rPr>
-          <w:rFonts w:ascii="Arial" w:hAnsi="Arial" w:cs="Arial"/>
-          <w:color w:val="000000"/>
-          <w:sz w:val="21"/>
-          <w:szCs w:val="21"/>
-        </w:rPr>
+      <w:proofErr w:type="spellStart"/>
+      <w:r>
+        <w:rPr>
+          <w:rFonts w:ascii="Arial" w:hAnsi="Arial" w:cs="Arial"/>
+          <w:color w:val="000000"/>
+          <w:sz w:val="21"/>
+          <w:szCs w:val="21"/>
+        </w:rPr>
+        <w:t>Pembenaran</w:t>
+      </w:r>
+      <w:proofErr w:type="spellEnd"/>
+      <w:r>
+        <w:rPr>
+          <w:rFonts w:ascii="Arial" w:hAnsi="Arial" w:cs="Arial"/>
+          <w:color w:val="000000"/>
+          <w:sz w:val="21"/>
+          <w:szCs w:val="21"/>
+        </w:rPr>
+        <w:t>:</w:t>
+      </w:r>
+    </w:p>
+    <w:p>
+      <w:pPr>
+        <w:pStyle w:val="NormalWeb"/>
+        <w:shd w:val="clear" w:color="auto" w:fill="FFFFFF"/>
+        <w:rPr>
+          <w:rFonts w:ascii="Arial" w:hAnsi="Arial" w:cs="Arial"/>
+          <w:color w:val="000000"/>
+          <w:sz w:val="21"/>
+          <w:szCs w:val="21"/>
+        </w:rPr>
+      </w:pPr>
+      <w:r>
+        <w:rPr>
+          <w:rFonts w:ascii="Arial" w:hAnsi="Arial" w:cs="Arial"/>
+          <w:noProof/>
+          <w:color w:val="000000"/>
+          <w:sz w:val="21"/>
+          <w:szCs w:val="21"/>
+        </w:rPr>
+        <w:lastRenderedPageBreak/>
         <w:drawing>
           <wp:inline distT="0" distB="0" distL="0" distR="0" wp14:anchorId="5545BA2A" wp14:editId="7FF9D746">
             <wp:extent cx="3729847" cy="4171950"/>
@@ -5286,6 +7068,68 @@
     </w:p>
     <w:p>
       <w:pPr>
+        <w:shd w:val="clear" w:color="auto" w:fill="FFFFFF"/>
+        <w:spacing w:before="120" w:after="120" w:line="240" w:lineRule="auto"/>
+        <w:ind w:left="720"/>
+        <w:rPr>
+          <w:rFonts w:ascii="Arial" w:hAnsi="Arial" w:cs="Arial"/>
+          <w:color w:val="000000"/>
+          <w:sz w:val="21"/>
+          <w:szCs w:val="21"/>
+        </w:rPr>
+      </w:pPr>
+      <w:proofErr w:type="spellStart"/>
+      <w:r>
+        <w:rPr>
+          <w:rFonts w:ascii="Arial" w:hAnsi="Arial" w:cs="Arial"/>
+          <w:color w:val="000000"/>
+          <w:sz w:val="21"/>
+          <w:szCs w:val="21"/>
+        </w:rPr>
+        <w:t>Jawab</w:t>
+      </w:r>
+      <w:proofErr w:type="spellEnd"/>
+      <w:r>
+        <w:rPr>
+          <w:rFonts w:ascii="Arial" w:hAnsi="Arial" w:cs="Arial"/>
+          <w:color w:val="000000"/>
+          <w:sz w:val="21"/>
+          <w:szCs w:val="21"/>
+        </w:rPr>
+        <w:t>:</w:t>
+      </w:r>
+      <w:r>
+        <w:t xml:space="preserve"> </w:t>
+      </w:r>
+      <w:hyperlink r:id="rId15" w:history="1">
+        <w:r>
+          <w:rPr>
+            <w:rStyle w:val="Hyperlink"/>
+            <w:rFonts w:ascii="Arial" w:hAnsi="Arial" w:cs="Arial"/>
+            <w:sz w:val="21"/>
+            <w:szCs w:val="21"/>
+          </w:rPr>
+          <w:t>https://github.com/MuhammadTaufiqAbdusSalam/Pem-Mobile/tree/main/Pertemuan%203/tugas_pertemuan_3</w:t>
+        </w:r>
+      </w:hyperlink>
+      <w:bookmarkStart w:id="0" w:name="_GoBack"/>
+      <w:bookmarkEnd w:id="0"/>
+    </w:p>
+    <w:p>
+      <w:pPr>
+        <w:shd w:val="clear" w:color="auto" w:fill="FFFFFF"/>
+        <w:spacing w:before="120" w:after="120" w:line="240" w:lineRule="auto"/>
+        <w:ind w:left="720"/>
+        <w:rPr>
+          <w:rFonts w:ascii="Arial" w:hAnsi="Arial" w:cs="Arial"/>
+          <w:color w:val="000000"/>
+          <w:sz w:val="21"/>
+          <w:szCs w:val="21"/>
+        </w:rPr>
+      </w:pPr>
+    </w:p>
+    <w:p>
+      <w:pPr>
         <w:numPr>
           <w:ilvl w:val="0"/>
           <w:numId w:val="1"/>
@@ -5850,10 +7694,7 @@
         </w:rPr>
       </w:pPr>
     </w:p>
-    <w:p>
-      <w:bookmarkStart w:id="0" w:name="_GoBack"/>
-      <w:bookmarkEnd w:id="0"/>
-    </w:p>
+    <w:p/>
     <w:sectPr>
       <w:pgSz w:w="12240" w:h="15840"/>
       <w:pgMar w:top="1440" w:right="1440" w:bottom="1440" w:left="1440" w:header="708" w:footer="708" w:gutter="0"/>
@@ -5979,8 +7820,240 @@
       </w:pPr>
     </w:lvl>
   </w:abstractNum>
+  <w:abstractNum w:abstractNumId="1">
+    <w:nsid w:val="33643075"/>
+    <w:multiLevelType w:val="hybridMultilevel"/>
+    <w:tmpl w:val="C9820034"/>
+    <w:lvl w:ilvl="0" w:tplc="04090001">
+      <w:start w:val="1"/>
+      <w:numFmt w:val="bullet"/>
+      <w:lvlText w:val=""/>
+      <w:lvlJc w:val="left"/>
+      <w:pPr>
+        <w:ind w:left="720" w:hanging="360"/>
+      </w:pPr>
+      <w:rPr>
+        <w:rFonts w:ascii="Symbol" w:hAnsi="Symbol" w:hint="default"/>
+      </w:rPr>
+    </w:lvl>
+    <w:lvl w:ilvl="1" w:tplc="04090003" w:tentative="1">
+      <w:start w:val="1"/>
+      <w:numFmt w:val="bullet"/>
+      <w:lvlText w:val="o"/>
+      <w:lvlJc w:val="left"/>
+      <w:pPr>
+        <w:ind w:left="1440" w:hanging="360"/>
+      </w:pPr>
+      <w:rPr>
+        <w:rFonts w:ascii="Courier New" w:hAnsi="Courier New" w:cs="Courier New" w:hint="default"/>
+      </w:rPr>
+    </w:lvl>
+    <w:lvl w:ilvl="2" w:tplc="04090005" w:tentative="1">
+      <w:start w:val="1"/>
+      <w:numFmt w:val="bullet"/>
+      <w:lvlText w:val=""/>
+      <w:lvlJc w:val="left"/>
+      <w:pPr>
+        <w:ind w:left="2160" w:hanging="360"/>
+      </w:pPr>
+      <w:rPr>
+        <w:rFonts w:ascii="Wingdings" w:hAnsi="Wingdings" w:hint="default"/>
+      </w:rPr>
+    </w:lvl>
+    <w:lvl w:ilvl="3" w:tplc="04090001" w:tentative="1">
+      <w:start w:val="1"/>
+      <w:numFmt w:val="bullet"/>
+      <w:lvlText w:val=""/>
+      <w:lvlJc w:val="left"/>
+      <w:pPr>
+        <w:ind w:left="2880" w:hanging="360"/>
+      </w:pPr>
+      <w:rPr>
+        <w:rFonts w:ascii="Symbol" w:hAnsi="Symbol" w:hint="default"/>
+      </w:rPr>
+    </w:lvl>
+    <w:lvl w:ilvl="4" w:tplc="04090003" w:tentative="1">
+      <w:start w:val="1"/>
+      <w:numFmt w:val="bullet"/>
+      <w:lvlText w:val="o"/>
+      <w:lvlJc w:val="left"/>
+      <w:pPr>
+        <w:ind w:left="3600" w:hanging="360"/>
+      </w:pPr>
+      <w:rPr>
+        <w:rFonts w:ascii="Courier New" w:hAnsi="Courier New" w:cs="Courier New" w:hint="default"/>
+      </w:rPr>
+    </w:lvl>
+    <w:lvl w:ilvl="5" w:tplc="04090005" w:tentative="1">
+      <w:start w:val="1"/>
+      <w:numFmt w:val="bullet"/>
+      <w:lvlText w:val=""/>
+      <w:lvlJc w:val="left"/>
+      <w:pPr>
+        <w:ind w:left="4320" w:hanging="360"/>
+      </w:pPr>
+      <w:rPr>
+        <w:rFonts w:ascii="Wingdings" w:hAnsi="Wingdings" w:hint="default"/>
+      </w:rPr>
+    </w:lvl>
+    <w:lvl w:ilvl="6" w:tplc="04090001" w:tentative="1">
+      <w:start w:val="1"/>
+      <w:numFmt w:val="bullet"/>
+      <w:lvlText w:val=""/>
+      <w:lvlJc w:val="left"/>
+      <w:pPr>
+        <w:ind w:left="5040" w:hanging="360"/>
+      </w:pPr>
+      <w:rPr>
+        <w:rFonts w:ascii="Symbol" w:hAnsi="Symbol" w:hint="default"/>
+      </w:rPr>
+    </w:lvl>
+    <w:lvl w:ilvl="7" w:tplc="04090003" w:tentative="1">
+      <w:start w:val="1"/>
+      <w:numFmt w:val="bullet"/>
+      <w:lvlText w:val="o"/>
+      <w:lvlJc w:val="left"/>
+      <w:pPr>
+        <w:ind w:left="5760" w:hanging="360"/>
+      </w:pPr>
+      <w:rPr>
+        <w:rFonts w:ascii="Courier New" w:hAnsi="Courier New" w:cs="Courier New" w:hint="default"/>
+      </w:rPr>
+    </w:lvl>
+    <w:lvl w:ilvl="8" w:tplc="04090005" w:tentative="1">
+      <w:start w:val="1"/>
+      <w:numFmt w:val="bullet"/>
+      <w:lvlText w:val=""/>
+      <w:lvlJc w:val="left"/>
+      <w:pPr>
+        <w:ind w:left="6480" w:hanging="360"/>
+      </w:pPr>
+      <w:rPr>
+        <w:rFonts w:ascii="Wingdings" w:hAnsi="Wingdings" w:hint="default"/>
+      </w:rPr>
+    </w:lvl>
+  </w:abstractNum>
+  <w:abstractNum w:abstractNumId="2">
+    <w:nsid w:val="44D42C2D"/>
+    <w:multiLevelType w:val="hybridMultilevel"/>
+    <w:tmpl w:val="DAFCA360"/>
+    <w:lvl w:ilvl="0" w:tplc="04090001">
+      <w:start w:val="1"/>
+      <w:numFmt w:val="bullet"/>
+      <w:lvlText w:val=""/>
+      <w:lvlJc w:val="left"/>
+      <w:pPr>
+        <w:ind w:left="720" w:hanging="360"/>
+      </w:pPr>
+      <w:rPr>
+        <w:rFonts w:ascii="Symbol" w:hAnsi="Symbol" w:hint="default"/>
+      </w:rPr>
+    </w:lvl>
+    <w:lvl w:ilvl="1" w:tplc="04090003" w:tentative="1">
+      <w:start w:val="1"/>
+      <w:numFmt w:val="bullet"/>
+      <w:lvlText w:val="o"/>
+      <w:lvlJc w:val="left"/>
+      <w:pPr>
+        <w:ind w:left="1440" w:hanging="360"/>
+      </w:pPr>
+      <w:rPr>
+        <w:rFonts w:ascii="Courier New" w:hAnsi="Courier New" w:cs="Courier New" w:hint="default"/>
+      </w:rPr>
+    </w:lvl>
+    <w:lvl w:ilvl="2" w:tplc="04090005" w:tentative="1">
+      <w:start w:val="1"/>
+      <w:numFmt w:val="bullet"/>
+      <w:lvlText w:val=""/>
+      <w:lvlJc w:val="left"/>
+      <w:pPr>
+        <w:ind w:left="2160" w:hanging="360"/>
+      </w:pPr>
+      <w:rPr>
+        <w:rFonts w:ascii="Wingdings" w:hAnsi="Wingdings" w:hint="default"/>
+      </w:rPr>
+    </w:lvl>
+    <w:lvl w:ilvl="3" w:tplc="04090001" w:tentative="1">
+      <w:start w:val="1"/>
+      <w:numFmt w:val="bullet"/>
+      <w:lvlText w:val=""/>
+      <w:lvlJc w:val="left"/>
+      <w:pPr>
+        <w:ind w:left="2880" w:hanging="360"/>
+      </w:pPr>
+      <w:rPr>
+        <w:rFonts w:ascii="Symbol" w:hAnsi="Symbol" w:hint="default"/>
+      </w:rPr>
+    </w:lvl>
+    <w:lvl w:ilvl="4" w:tplc="04090003" w:tentative="1">
+      <w:start w:val="1"/>
+      <w:numFmt w:val="bullet"/>
+      <w:lvlText w:val="o"/>
+      <w:lvlJc w:val="left"/>
+      <w:pPr>
+        <w:ind w:left="3600" w:hanging="360"/>
+      </w:pPr>
+      <w:rPr>
+        <w:rFonts w:ascii="Courier New" w:hAnsi="Courier New" w:cs="Courier New" w:hint="default"/>
+      </w:rPr>
+    </w:lvl>
+    <w:lvl w:ilvl="5" w:tplc="04090005" w:tentative="1">
+      <w:start w:val="1"/>
+      <w:numFmt w:val="bullet"/>
+      <w:lvlText w:val=""/>
+      <w:lvlJc w:val="left"/>
+      <w:pPr>
+        <w:ind w:left="4320" w:hanging="360"/>
+      </w:pPr>
+      <w:rPr>
+        <w:rFonts w:ascii="Wingdings" w:hAnsi="Wingdings" w:hint="default"/>
+      </w:rPr>
+    </w:lvl>
+    <w:lvl w:ilvl="6" w:tplc="04090001" w:tentative="1">
+      <w:start w:val="1"/>
+      <w:numFmt w:val="bullet"/>
+      <w:lvlText w:val=""/>
+      <w:lvlJc w:val="left"/>
+      <w:pPr>
+        <w:ind w:left="5040" w:hanging="360"/>
+      </w:pPr>
+      <w:rPr>
+        <w:rFonts w:ascii="Symbol" w:hAnsi="Symbol" w:hint="default"/>
+      </w:rPr>
+    </w:lvl>
+    <w:lvl w:ilvl="7" w:tplc="04090003" w:tentative="1">
+      <w:start w:val="1"/>
+      <w:numFmt w:val="bullet"/>
+      <w:lvlText w:val="o"/>
+      <w:lvlJc w:val="left"/>
+      <w:pPr>
+        <w:ind w:left="5760" w:hanging="360"/>
+      </w:pPr>
+      <w:rPr>
+        <w:rFonts w:ascii="Courier New" w:hAnsi="Courier New" w:cs="Courier New" w:hint="default"/>
+      </w:rPr>
+    </w:lvl>
+    <w:lvl w:ilvl="8" w:tplc="04090005" w:tentative="1">
+      <w:start w:val="1"/>
+      <w:numFmt w:val="bullet"/>
+      <w:lvlText w:val=""/>
+      <w:lvlJc w:val="left"/>
+      <w:pPr>
+        <w:ind w:left="6480" w:hanging="360"/>
+      </w:pPr>
+      <w:rPr>
+        <w:rFonts w:ascii="Wingdings" w:hAnsi="Wingdings" w:hint="default"/>
+      </w:rPr>
+    </w:lvl>
+  </w:abstractNum>
   <w:num w:numId="1">
     <w:abstractNumId w:val="0"/>
+  </w:num>
+  <w:num w:numId="2">
+    <w:abstractNumId w:val="1"/>
+  </w:num>
+  <w:num w:numId="3">
+    <w:abstractNumId w:val="2"/>
   </w:num>
 </w:numbering>
 </file>
@@ -6568,6 +8641,28 @@
       <w:iCs/>
     </w:rPr>
   </w:style>
+  <w:style w:type="paragraph" w:styleId="ListParagraph">
+    <w:name w:val="List Paragraph"/>
+    <w:basedOn w:val="Normal"/>
+    <w:uiPriority w:val="34"/>
+    <w:qFormat/>
+    <w:rsid w:val="00867CAA"/>
+    <w:pPr>
+      <w:ind w:left="720"/>
+      <w:contextualSpacing/>
+    </w:pPr>
+  </w:style>
+  <w:style w:type="character" w:styleId="Hyperlink">
+    <w:name w:val="Hyperlink"/>
+    <w:basedOn w:val="DefaultParagraphFont"/>
+    <w:uiPriority w:val="99"/>
+    <w:unhideWhenUsed/>
+    <w:rsid w:val="00892FC8"/>
+    <w:rPr>
+      <w:color w:val="0563C1" w:themeColor="hyperlink"/>
+      <w:u w:val="single"/>
+    </w:rPr>
+  </w:style>
 </w:styles>
 </file>
 

</xml_diff>